<commit_message>
Adding some images and updates to the doc file
</commit_message>
<xml_diff>
--- a/codeReviewJB.docx
+++ b/codeReviewJB.docx
@@ -193,13 +193,7 @@
         <w:rPr>
           <w:lang w:val="en-US"/>
         </w:rPr>
-        <w:t xml:space="preserve">, we should use variable </w:t>
-      </w:r>
-      <w:r>
-        <w:rPr>
-          <w:lang w:val="en-US"/>
-        </w:rPr>
-        <w:t>with more descriptive names</w:t>
+        <w:t>, we should use variable with more descriptive names</w:t>
       </w:r>
       <w:r>
         <w:rPr>
@@ -401,8 +395,689 @@
         </w:rPr>
         <w:t xml:space="preserve"> to store the Message types.</w:t>
       </w:r>
+    </w:p>
+    <w:p>
+      <w:pPr>
+        <w:rPr>
+          <w:lang w:val="en-US"/>
+        </w:rPr>
+      </w:pPr>
+    </w:p>
+    <w:p>
+      <w:pPr>
+        <w:rPr>
+          <w:lang w:val="en-US"/>
+        </w:rPr>
+      </w:pPr>
+    </w:p>
+    <w:p>
+      <w:pPr>
+        <w:rPr>
+          <w:lang w:val="en-US"/>
+        </w:rPr>
+      </w:pPr>
+    </w:p>
+    <w:p>
+      <w:pPr>
+        <w:rPr>
+          <w:lang w:val="en-US"/>
+        </w:rPr>
+      </w:pPr>
+    </w:p>
+    <w:p>
+      <w:pPr>
+        <w:rPr>
+          <w:lang w:val="en-US"/>
+        </w:rPr>
+      </w:pPr>
+    </w:p>
+    <w:p>
+      <w:pPr>
+        <w:rPr>
+          <w:lang w:val="en-US"/>
+        </w:rPr>
+      </w:pPr>
+    </w:p>
+    <w:p>
+      <w:pPr>
+        <w:rPr>
+          <w:lang w:val="en-US"/>
+        </w:rPr>
+      </w:pPr>
+    </w:p>
+    <w:p>
+      <w:pPr>
+        <w:rPr>
+          <w:lang w:val="en-US"/>
+        </w:rPr>
+      </w:pPr>
+    </w:p>
+    <w:p>
+      <w:pPr>
+        <w:rPr>
+          <w:lang w:val="en-US"/>
+        </w:rPr>
+      </w:pPr>
+    </w:p>
+    <w:p>
+      <w:pPr>
+        <w:rPr>
+          <w:lang w:val="en-US"/>
+        </w:rPr>
+      </w:pPr>
+    </w:p>
+    <w:p>
+      <w:pPr>
+        <w:rPr>
+          <w:lang w:val="en-US"/>
+        </w:rPr>
+      </w:pPr>
+    </w:p>
+    <w:p>
+      <w:pPr>
+        <w:rPr>
+          <w:lang w:val="en-US"/>
+        </w:rPr>
+      </w:pPr>
+    </w:p>
+    <w:p>
+      <w:pPr>
+        <w:rPr>
+          <w:lang w:val="en-US"/>
+        </w:rPr>
+      </w:pPr>
+    </w:p>
+    <w:p>
+      <w:pPr>
+        <w:rPr>
+          <w:lang w:val="en-US"/>
+        </w:rPr>
+      </w:pPr>
+    </w:p>
+    <w:p>
+      <w:pPr>
+        <w:rPr>
+          <w:lang w:val="en-US"/>
+        </w:rPr>
+      </w:pPr>
+    </w:p>
+    <w:p>
+      <w:pPr>
+        <w:rPr>
+          <w:lang w:val="en-US"/>
+        </w:rPr>
+      </w:pPr>
+    </w:p>
+    <w:p>
+      <w:pPr>
+        <w:rPr>
+          <w:lang w:val="en-US"/>
+        </w:rPr>
+      </w:pPr>
+    </w:p>
+    <w:p>
+      <w:pPr>
+        <w:rPr>
+          <w:lang w:val="en-US"/>
+        </w:rPr>
+      </w:pPr>
+    </w:p>
+    <w:p>
+      <w:pPr>
+        <w:rPr>
+          <w:lang w:val="en-US"/>
+        </w:rPr>
+      </w:pPr>
+    </w:p>
+    <w:p>
+      <w:pPr>
+        <w:pStyle w:val="Prrafodelista"/>
+        <w:numPr>
+          <w:ilvl w:val="0"/>
+          <w:numId w:val="1"/>
+        </w:numPr>
+        <w:rPr>
+          <w:lang w:val="en-US"/>
+        </w:rPr>
+      </w:pPr>
+      <w:proofErr w:type="spellStart"/>
+      <w:r>
+        <w:rPr>
+          <w:lang w:val="en-US"/>
+        </w:rPr>
+        <w:lastRenderedPageBreak/>
+        <w:t>JobLogger</w:t>
+      </w:r>
+      <w:proofErr w:type="spellEnd"/>
+      <w:r>
+        <w:rPr>
+          <w:lang w:val="en-US"/>
+        </w:rPr>
+        <w:t xml:space="preserve"> Implementation</w:t>
+      </w:r>
+    </w:p>
+    <w:p>
+      <w:pPr>
+        <w:pStyle w:val="Prrafodelista"/>
+        <w:rPr>
+          <w:lang w:val="en-US"/>
+        </w:rPr>
+      </w:pPr>
+    </w:p>
+    <w:p>
+      <w:pPr>
+        <w:pStyle w:val="Prrafodelista"/>
+        <w:rPr>
+          <w:lang w:val="en-US"/>
+        </w:rPr>
+      </w:pPr>
+      <w:r>
+        <w:rPr>
+          <w:lang w:val="en-US"/>
+        </w:rPr>
+        <w:t xml:space="preserve">This implementation has a console app that allow us select where we want to log (Console, File, DB). Then we have to input the message type (message, warning, error), The app will check if the message type is allowed if not we are going to have an exception, this configuration can be done in the </w:t>
+      </w:r>
+      <w:proofErr w:type="spellStart"/>
+      <w:r>
+        <w:rPr>
+          <w:lang w:val="en-US"/>
+        </w:rPr>
+        <w:t>App.config</w:t>
+      </w:r>
+      <w:proofErr w:type="spellEnd"/>
+      <w:r>
+        <w:rPr>
+          <w:lang w:val="en-US"/>
+        </w:rPr>
+        <w:t xml:space="preserve"> file.</w:t>
+      </w:r>
+    </w:p>
+    <w:p>
+      <w:pPr>
+        <w:pStyle w:val="Prrafodelista"/>
+        <w:rPr>
+          <w:lang w:val="en-US"/>
+        </w:rPr>
+      </w:pPr>
+    </w:p>
+    <w:p>
+      <w:pPr>
+        <w:pStyle w:val="Prrafodelista"/>
+        <w:rPr>
+          <w:lang w:val="en-US"/>
+        </w:rPr>
+      </w:pPr>
+      <w:r>
+        <w:rPr>
+          <w:lang w:val="en-US"/>
+        </w:rPr>
+        <w:t>Here we have some examples:</w:t>
+      </w:r>
+    </w:p>
+    <w:p>
+      <w:pPr>
+        <w:pStyle w:val="Prrafodelista"/>
+        <w:rPr>
+          <w:lang w:val="en-US"/>
+        </w:rPr>
+      </w:pPr>
+    </w:p>
+    <w:p>
+      <w:pPr>
+        <w:pStyle w:val="Prrafodelista"/>
+        <w:rPr>
+          <w:lang w:val="en-US"/>
+        </w:rPr>
+      </w:pPr>
+    </w:p>
+    <w:p>
+      <w:pPr>
+        <w:pStyle w:val="Prrafodelista"/>
+        <w:rPr>
+          <w:lang w:val="en-US"/>
+        </w:rPr>
+      </w:pPr>
+    </w:p>
+    <w:p>
+      <w:pPr>
+        <w:pStyle w:val="Prrafodelista"/>
+        <w:rPr>
+          <w:b/>
+          <w:sz w:val="28"/>
+          <w:lang w:val="en-US"/>
+        </w:rPr>
+      </w:pPr>
+      <w:r>
+        <w:rPr>
+          <w:b/>
+          <w:sz w:val="28"/>
+          <w:lang w:val="en-US"/>
+        </w:rPr>
+        <w:t>Console</w:t>
+      </w:r>
+    </w:p>
+    <w:p>
+      <w:pPr>
+        <w:pStyle w:val="Prrafodelista"/>
+        <w:rPr>
+          <w:lang w:val="en-US"/>
+        </w:rPr>
+      </w:pPr>
+    </w:p>
+    <w:p>
+      <w:pPr>
+        <w:pStyle w:val="Prrafodelista"/>
+        <w:rPr>
+          <w:lang w:val="en-US"/>
+        </w:rPr>
+      </w:pPr>
+      <w:r>
+        <w:rPr>
+          <w:noProof/>
+        </w:rPr>
+        <w:drawing>
+          <wp:inline distT="0" distB="0" distL="0" distR="0" wp14:anchorId="51A5E36F" wp14:editId="59BC00EA">
+            <wp:extent cx="5400040" cy="1686560"/>
+            <wp:effectExtent l="0" t="0" r="0" b="8890"/>
+            <wp:docPr id="1" name="Imagen 1"/>
+            <wp:cNvGraphicFramePr>
+              <a:graphicFrameLocks xmlns:a="http://schemas.openxmlformats.org/drawingml/2006/main" noChangeAspect="1"/>
+            </wp:cNvGraphicFramePr>
+            <a:graphic xmlns:a="http://schemas.openxmlformats.org/drawingml/2006/main">
+              <a:graphicData uri="http://schemas.openxmlformats.org/drawingml/2006/picture">
+                <pic:pic xmlns:pic="http://schemas.openxmlformats.org/drawingml/2006/picture">
+                  <pic:nvPicPr>
+                    <pic:cNvPr id="1" name=""/>
+                    <pic:cNvPicPr/>
+                  </pic:nvPicPr>
+                  <pic:blipFill>
+                    <a:blip r:embed="rId5"/>
+                    <a:stretch>
+                      <a:fillRect/>
+                    </a:stretch>
+                  </pic:blipFill>
+                  <pic:spPr>
+                    <a:xfrm>
+                      <a:off x="0" y="0"/>
+                      <a:ext cx="5400040" cy="1686560"/>
+                    </a:xfrm>
+                    <a:prstGeom prst="rect">
+                      <a:avLst/>
+                    </a:prstGeom>
+                  </pic:spPr>
+                </pic:pic>
+              </a:graphicData>
+            </a:graphic>
+          </wp:inline>
+        </w:drawing>
+      </w:r>
+    </w:p>
+    <w:p>
+      <w:pPr>
+        <w:pStyle w:val="Prrafodelista"/>
+        <w:rPr>
+          <w:lang w:val="en-US"/>
+        </w:rPr>
+      </w:pPr>
+    </w:p>
+    <w:p>
+      <w:pPr>
+        <w:pStyle w:val="Prrafodelista"/>
+        <w:rPr>
+          <w:lang w:val="en-US"/>
+        </w:rPr>
+      </w:pPr>
+    </w:p>
+    <w:p>
+      <w:pPr>
+        <w:pStyle w:val="Prrafodelista"/>
+        <w:rPr>
+          <w:lang w:val="en-US"/>
+        </w:rPr>
+      </w:pPr>
+    </w:p>
+    <w:p>
+      <w:pPr>
+        <w:pStyle w:val="Prrafodelista"/>
+        <w:rPr>
+          <w:lang w:val="en-US"/>
+        </w:rPr>
+      </w:pPr>
+      <w:r>
+        <w:rPr>
+          <w:b/>
+          <w:sz w:val="28"/>
+          <w:lang w:val="en-US"/>
+        </w:rPr>
+        <w:t>File</w:t>
+      </w:r>
+    </w:p>
+    <w:p>
+      <w:pPr>
+        <w:pStyle w:val="Prrafodelista"/>
+        <w:rPr>
+          <w:lang w:val="en-US"/>
+        </w:rPr>
+      </w:pPr>
+    </w:p>
+    <w:p>
+      <w:pPr>
+        <w:pStyle w:val="Prrafodelista"/>
+        <w:rPr>
+          <w:lang w:val="en-US"/>
+        </w:rPr>
+      </w:pPr>
+      <w:r>
+        <w:rPr>
+          <w:noProof/>
+        </w:rPr>
+        <w:drawing>
+          <wp:inline distT="0" distB="0" distL="0" distR="0">
+            <wp:extent cx="5400040" cy="3322320"/>
+            <wp:effectExtent l="0" t="0" r="0" b="0"/>
+            <wp:docPr id="2" name="Imagen 2"/>
+            <wp:cNvGraphicFramePr>
+              <a:graphicFrameLocks xmlns:a="http://schemas.openxmlformats.org/drawingml/2006/main" noChangeAspect="1"/>
+            </wp:cNvGraphicFramePr>
+            <a:graphic xmlns:a="http://schemas.openxmlformats.org/drawingml/2006/main">
+              <a:graphicData uri="http://schemas.openxmlformats.org/drawingml/2006/picture">
+                <pic:pic xmlns:pic="http://schemas.openxmlformats.org/drawingml/2006/picture">
+                  <pic:nvPicPr>
+                    <pic:cNvPr id="0" name="Picture 1"/>
+                    <pic:cNvPicPr>
+                      <a:picLocks noChangeAspect="1" noChangeArrowheads="1"/>
+                    </pic:cNvPicPr>
+                  </pic:nvPicPr>
+                  <pic:blipFill>
+                    <a:blip r:embed="rId6">
+                      <a:extLst>
+                        <a:ext uri="{28A0092B-C50C-407E-A947-70E740481C1C}">
+                          <a14:useLocalDpi xmlns:a14="http://schemas.microsoft.com/office/drawing/2010/main" val="0"/>
+                        </a:ext>
+                      </a:extLst>
+                    </a:blip>
+                    <a:srcRect/>
+                    <a:stretch>
+                      <a:fillRect/>
+                    </a:stretch>
+                  </pic:blipFill>
+                  <pic:spPr bwMode="auto">
+                    <a:xfrm>
+                      <a:off x="0" y="0"/>
+                      <a:ext cx="5400040" cy="3322320"/>
+                    </a:xfrm>
+                    <a:prstGeom prst="rect">
+                      <a:avLst/>
+                    </a:prstGeom>
+                    <a:noFill/>
+                    <a:ln>
+                      <a:noFill/>
+                    </a:ln>
+                  </pic:spPr>
+                </pic:pic>
+              </a:graphicData>
+            </a:graphic>
+          </wp:inline>
+        </w:drawing>
+      </w:r>
+    </w:p>
+    <w:p>
+      <w:pPr>
+        <w:pStyle w:val="Prrafodelista"/>
+        <w:rPr>
+          <w:lang w:val="en-US"/>
+        </w:rPr>
+      </w:pPr>
+    </w:p>
+    <w:p>
+      <w:pPr>
+        <w:pStyle w:val="Prrafodelista"/>
+        <w:rPr>
+          <w:lang w:val="en-US"/>
+        </w:rPr>
+      </w:pPr>
+    </w:p>
+    <w:p>
+      <w:pPr>
+        <w:pStyle w:val="Prrafodelista"/>
+        <w:rPr>
+          <w:b/>
+          <w:sz w:val="28"/>
+          <w:lang w:val="en-US"/>
+        </w:rPr>
+      </w:pPr>
+      <w:r>
+        <w:rPr>
+          <w:b/>
+          <w:sz w:val="28"/>
+          <w:lang w:val="en-US"/>
+        </w:rPr>
+        <w:lastRenderedPageBreak/>
+        <w:t>Database</w:t>
+      </w:r>
+    </w:p>
+    <w:p>
+      <w:pPr>
+        <w:pStyle w:val="Prrafodelista"/>
+        <w:rPr>
+          <w:lang w:val="en-US"/>
+        </w:rPr>
+      </w:pPr>
+    </w:p>
+    <w:p>
+      <w:pPr>
+        <w:pStyle w:val="Prrafodelista"/>
+        <w:rPr>
+          <w:lang w:val="en-US"/>
+        </w:rPr>
+      </w:pPr>
+      <w:r>
+        <w:rPr>
+          <w:noProof/>
+        </w:rPr>
+        <w:drawing>
+          <wp:inline distT="0" distB="0" distL="0" distR="0" wp14:anchorId="076CBFB8" wp14:editId="13361668">
+            <wp:extent cx="5400040" cy="3003550"/>
+            <wp:effectExtent l="0" t="0" r="0" b="6350"/>
+            <wp:docPr id="3" name="Imagen 3"/>
+            <wp:cNvGraphicFramePr>
+              <a:graphicFrameLocks xmlns:a="http://schemas.openxmlformats.org/drawingml/2006/main" noChangeAspect="1"/>
+            </wp:cNvGraphicFramePr>
+            <a:graphic xmlns:a="http://schemas.openxmlformats.org/drawingml/2006/main">
+              <a:graphicData uri="http://schemas.openxmlformats.org/drawingml/2006/picture">
+                <pic:pic xmlns:pic="http://schemas.openxmlformats.org/drawingml/2006/picture">
+                  <pic:nvPicPr>
+                    <pic:cNvPr id="1" name=""/>
+                    <pic:cNvPicPr/>
+                  </pic:nvPicPr>
+                  <pic:blipFill>
+                    <a:blip r:embed="rId7"/>
+                    <a:stretch>
+                      <a:fillRect/>
+                    </a:stretch>
+                  </pic:blipFill>
+                  <pic:spPr>
+                    <a:xfrm>
+                      <a:off x="0" y="0"/>
+                      <a:ext cx="5400040" cy="3003550"/>
+                    </a:xfrm>
+                    <a:prstGeom prst="rect">
+                      <a:avLst/>
+                    </a:prstGeom>
+                  </pic:spPr>
+                </pic:pic>
+              </a:graphicData>
+            </a:graphic>
+          </wp:inline>
+        </w:drawing>
+      </w:r>
+    </w:p>
+    <w:p>
+      <w:pPr>
+        <w:rPr>
+          <w:lang w:val="en-US"/>
+        </w:rPr>
+      </w:pPr>
+    </w:p>
+    <w:p>
+      <w:pPr>
+        <w:rPr>
+          <w:lang w:val="en-US"/>
+        </w:rPr>
+      </w:pPr>
+    </w:p>
+    <w:p>
+      <w:pPr>
+        <w:rPr>
+          <w:lang w:val="en-US"/>
+        </w:rPr>
+      </w:pPr>
+    </w:p>
+    <w:p>
+      <w:pPr>
+        <w:rPr>
+          <w:lang w:val="en-US"/>
+        </w:rPr>
+      </w:pPr>
+      <w:r>
+        <w:rPr>
+          <w:lang w:val="en-US"/>
+        </w:rPr>
+        <w:t>Finally, the unit test and code coverage were made just to the main classes.</w:t>
+      </w:r>
+    </w:p>
+    <w:p>
+      <w:pPr>
+        <w:rPr>
+          <w:lang w:val="en-US"/>
+        </w:rPr>
+      </w:pPr>
+      <w:r>
+        <w:rPr>
+          <w:noProof/>
+        </w:rPr>
+        <w:drawing>
+          <wp:inline distT="0" distB="0" distL="0" distR="0">
+            <wp:extent cx="5400040" cy="2016125"/>
+            <wp:effectExtent l="0" t="0" r="0" b="3175"/>
+            <wp:docPr id="4" name="Imagen 4"/>
+            <wp:cNvGraphicFramePr>
+              <a:graphicFrameLocks xmlns:a="http://schemas.openxmlformats.org/drawingml/2006/main" noChangeAspect="1"/>
+            </wp:cNvGraphicFramePr>
+            <a:graphic xmlns:a="http://schemas.openxmlformats.org/drawingml/2006/main">
+              <a:graphicData uri="http://schemas.openxmlformats.org/drawingml/2006/picture">
+                <pic:pic xmlns:pic="http://schemas.openxmlformats.org/drawingml/2006/picture">
+                  <pic:nvPicPr>
+                    <pic:cNvPr id="0" name="Picture 3"/>
+                    <pic:cNvPicPr>
+                      <a:picLocks noChangeAspect="1" noChangeArrowheads="1"/>
+                    </pic:cNvPicPr>
+                  </pic:nvPicPr>
+                  <pic:blipFill>
+                    <a:blip r:embed="rId8" cstate="print">
+                      <a:extLst>
+                        <a:ext uri="{28A0092B-C50C-407E-A947-70E740481C1C}">
+                          <a14:useLocalDpi xmlns:a14="http://schemas.microsoft.com/office/drawing/2010/main" val="0"/>
+                        </a:ext>
+                      </a:extLst>
+                    </a:blip>
+                    <a:srcRect/>
+                    <a:stretch>
+                      <a:fillRect/>
+                    </a:stretch>
+                  </pic:blipFill>
+                  <pic:spPr bwMode="auto">
+                    <a:xfrm>
+                      <a:off x="0" y="0"/>
+                      <a:ext cx="5400040" cy="2016125"/>
+                    </a:xfrm>
+                    <a:prstGeom prst="rect">
+                      <a:avLst/>
+                    </a:prstGeom>
+                    <a:noFill/>
+                    <a:ln>
+                      <a:noFill/>
+                    </a:ln>
+                  </pic:spPr>
+                </pic:pic>
+              </a:graphicData>
+            </a:graphic>
+          </wp:inline>
+        </w:drawing>
+      </w:r>
+    </w:p>
+    <w:p>
+      <w:pPr>
+        <w:rPr>
+          <w:lang w:val="en-US"/>
+        </w:rPr>
+      </w:pPr>
+    </w:p>
+    <w:p>
+      <w:pPr>
+        <w:rPr>
+          <w:lang w:val="en-US"/>
+        </w:rPr>
+      </w:pPr>
+    </w:p>
+    <w:p>
+      <w:pPr>
+        <w:rPr>
+          <w:lang w:val="en-US"/>
+        </w:rPr>
+      </w:pPr>
+    </w:p>
+    <w:p>
+      <w:pPr>
+        <w:rPr>
+          <w:lang w:val="en-US"/>
+        </w:rPr>
+      </w:pPr>
+    </w:p>
+    <w:p>
+      <w:pPr>
+        <w:rPr>
+          <w:lang w:val="en-US"/>
+        </w:rPr>
+      </w:pPr>
+      <w:r>
+        <w:rPr>
+          <w:lang w:val="en-US"/>
+        </w:rPr>
+        <w:t xml:space="preserve">Final notes: this exercise could be done </w:t>
+      </w:r>
+      <w:r>
+        <w:rPr>
+          <w:lang w:val="en-US"/>
+        </w:rPr>
+        <w:t xml:space="preserve">using some pattern like </w:t>
+      </w:r>
+      <w:r>
+        <w:rPr>
+          <w:lang w:val="en-US"/>
+        </w:rPr>
+        <w:t>abstract factory</w:t>
+      </w:r>
+      <w:r>
+        <w:rPr>
+          <w:lang w:val="en-US"/>
+        </w:rPr>
+        <w:t xml:space="preserve">, but in this case, I decided to do it using the </w:t>
+      </w:r>
       <w:bookmarkStart w:id="0" w:name="_GoBack"/>
       <w:bookmarkEnd w:id="0"/>
+      <w:r>
+        <w:rPr>
+          <w:lang w:val="en-US"/>
+        </w:rPr>
+        <w:t>simplest way, using just interfaces and DI.</w:t>
+      </w:r>
+      <w:r>
+        <w:rPr>
+          <w:lang w:val="en-US"/>
+        </w:rPr>
+        <w:t xml:space="preserve"> </w:t>
+      </w:r>
     </w:p>
     <w:sectPr>
       <w:pgSz w:w="11906" w:h="16838"/>

</xml_diff>